<commit_message>
Added: Inventory overview, product searching, adding/removing products
</commit_message>
<xml_diff>
--- a/Documentation and misc/Project_Plan16FEB.docx
+++ b/Documentation and misc/Project_Plan16FEB.docx
@@ -1007,7 +1007,7 @@
                 <w:noProof/>
                 <w:webHidden/>
               </w:rPr>
-              <w:t>4</w:t>
+              <w:t>5</w:t>
             </w:r>
             <w:r>
               <w:rPr>
@@ -1078,7 +1078,7 @@
                 <w:noProof/>
                 <w:webHidden/>
               </w:rPr>
-              <w:t>4</w:t>
+              <w:t>5</w:t>
             </w:r>
             <w:r>
               <w:rPr>
@@ -1149,7 +1149,7 @@
                 <w:noProof/>
                 <w:webHidden/>
               </w:rPr>
-              <w:t>5</w:t>
+              <w:t>6</w:t>
             </w:r>
             <w:r>
               <w:rPr>
@@ -1220,7 +1220,7 @@
                 <w:noProof/>
                 <w:webHidden/>
               </w:rPr>
-              <w:t>6</w:t>
+              <w:t>7</w:t>
             </w:r>
             <w:r>
               <w:rPr>
@@ -1495,34 +1495,14 @@
           <w:szCs w:val="24"/>
         </w:rPr>
       </w:pPr>
-      <w:proofErr w:type="spellStart"/>
       <w:r>
         <w:rPr>
           <w:rFonts w:ascii="Consolas" w:hAnsi="Consolas"/>
           <w:sz w:val="24"/>
           <w:szCs w:val="24"/>
         </w:rPr>
-        <w:t>Kiril</w:t>
-      </w:r>
-      <w:proofErr w:type="spellEnd"/>
-      <w:r>
-        <w:rPr>
-          <w:rFonts w:ascii="Consolas" w:hAnsi="Consolas"/>
-          <w:sz w:val="24"/>
-          <w:szCs w:val="24"/>
-        </w:rPr>
-        <w:t xml:space="preserve"> </w:t>
-      </w:r>
-      <w:proofErr w:type="spellStart"/>
-      <w:r>
-        <w:rPr>
-          <w:rFonts w:ascii="Consolas" w:hAnsi="Consolas"/>
-          <w:sz w:val="24"/>
-          <w:szCs w:val="24"/>
-        </w:rPr>
-        <w:t>Katsarski</w:t>
-      </w:r>
-      <w:proofErr w:type="spellEnd"/>
+        <w:t>Kiril Katsarski</w:t>
+      </w:r>
     </w:p>
     <w:p>
       <w:pPr>
@@ -1761,35 +1741,23 @@
           <w:szCs w:val="24"/>
         </w:rPr>
       </w:pPr>
-      <w:proofErr w:type="spellStart"/>
       <w:r>
         <w:rPr>
           <w:rFonts w:ascii="Consolas" w:hAnsi="Consolas"/>
           <w:sz w:val="24"/>
           <w:szCs w:val="24"/>
         </w:rPr>
-        <w:t>Kiril</w:t>
-      </w:r>
-      <w:proofErr w:type="spellEnd"/>
+        <w:t xml:space="preserve">Kiril </w:t>
+      </w:r>
+      <w:proofErr w:type="gramStart"/>
       <w:r>
         <w:rPr>
           <w:rFonts w:ascii="Consolas" w:hAnsi="Consolas"/>
           <w:sz w:val="24"/>
           <w:szCs w:val="24"/>
         </w:rPr>
-        <w:t xml:space="preserve"> </w:t>
-      </w:r>
-      <w:proofErr w:type="spellStart"/>
-      <w:proofErr w:type="gramStart"/>
-      <w:r>
-        <w:rPr>
-          <w:rFonts w:ascii="Consolas" w:hAnsi="Consolas"/>
-          <w:sz w:val="24"/>
-          <w:szCs w:val="24"/>
-        </w:rPr>
         <w:t>Katsarski</w:t>
       </w:r>
-      <w:proofErr w:type="spellEnd"/>
       <w:r>
         <w:rPr>
           <w:rFonts w:ascii="Consolas" w:hAnsi="Consolas"/>
@@ -2087,23 +2055,7 @@
           <w:sz w:val="24"/>
           <w:szCs w:val="24"/>
         </w:rPr>
-        <w:t xml:space="preserve"> The methods used so far have proven to be too detailed and unreliable. This would in </w:t>
-      </w:r>
-      <w:proofErr w:type="gramStart"/>
-      <w:r>
-        <w:rPr>
-          <w:sz w:val="24"/>
-          <w:szCs w:val="24"/>
-        </w:rPr>
-        <w:t>the end result</w:t>
-      </w:r>
-      <w:proofErr w:type="gramEnd"/>
-      <w:r>
-        <w:rPr>
-          <w:sz w:val="24"/>
-          <w:szCs w:val="24"/>
-        </w:rPr>
-        <w:t xml:space="preserve"> in higher possibility of the managers who interacted with the old system to make mistakes which can cost the company a great deal of time and also funds. Mistakes made in the management department had the power to lead to employees not knowing when their shifts are and stock to not be properly reshelved. </w:t>
+        <w:t xml:space="preserve"> The methods used so far have proven to be too detailed and unreliable. This would in the end result in higher possibility of the managers who interacted with the old system to make mistakes which can cost the company a great deal of time and also funds. Mistakes made in the management department had the power to lead to employees not knowing when their shifts are and stock to not be properly reshelved. </w:t>
       </w:r>
       <w:r>
         <w:rPr>
@@ -3277,14 +3229,7 @@
           <w:sz w:val="24"/>
           <w:szCs w:val="24"/>
         </w:rPr>
-        <w:t>Project plan finalization</w:t>
-      </w:r>
-      <w:r>
-        <w:rPr>
-          <w:sz w:val="24"/>
-          <w:szCs w:val="24"/>
-        </w:rPr>
-        <w:t>, worked on by the whole team</w:t>
+        <w:t>Project plan finalization, worked on by the whole team</w:t>
       </w:r>
     </w:p>
     <w:p>
@@ -3303,14 +3248,7 @@
           <w:sz w:val="24"/>
           <w:szCs w:val="24"/>
         </w:rPr>
-        <w:t>Initial URS draft</w:t>
-      </w:r>
-      <w:r>
-        <w:rPr>
-          <w:sz w:val="24"/>
-          <w:szCs w:val="24"/>
-        </w:rPr>
-        <w:t>, worked on by the whole team</w:t>
+        <w:t>Initial URS draft, worked on by the whole team</w:t>
       </w:r>
     </w:p>
     <w:p>
@@ -3348,14 +3286,7 @@
           <w:sz w:val="24"/>
           <w:szCs w:val="24"/>
         </w:rPr>
-        <w:t>UML design</w:t>
-      </w:r>
-      <w:r>
-        <w:rPr>
-          <w:sz w:val="24"/>
-          <w:szCs w:val="24"/>
-        </w:rPr>
-        <w:t>, worked on by the whole team</w:t>
+        <w:t>UML design, worked on by the whole team</w:t>
       </w:r>
     </w:p>
     <w:p>
@@ -3369,29 +3300,145 @@
           <w:szCs w:val="24"/>
         </w:rPr>
       </w:pPr>
+      <w:r>
+        <w:rPr>
+          <w:sz w:val="24"/>
+          <w:szCs w:val="24"/>
+        </w:rPr>
+        <w:t>ERD design, worked on by the whole team</w:t>
+      </w:r>
+    </w:p>
+    <w:p>
+      <w:pPr>
+        <w:tabs>
+          <w:tab w:val="left" w:pos="7605"/>
+        </w:tabs>
+        <w:jc w:val="both"/>
+        <w:rPr>
+          <w:sz w:val="24"/>
+          <w:szCs w:val="24"/>
+        </w:rPr>
+      </w:pPr>
+      <w:r>
+        <w:rPr>
+          <w:sz w:val="24"/>
+          <w:szCs w:val="24"/>
+        </w:rPr>
+        <w:t>Initial database implementation, worked on by the whole team</w:t>
+      </w:r>
+    </w:p>
+    <w:p>
+      <w:pPr>
+        <w:tabs>
+          <w:tab w:val="left" w:pos="7605"/>
+        </w:tabs>
+        <w:jc w:val="both"/>
+        <w:rPr>
+          <w:sz w:val="24"/>
+          <w:szCs w:val="24"/>
+        </w:rPr>
+      </w:pPr>
+      <w:r>
+        <w:rPr>
+          <w:sz w:val="24"/>
+          <w:szCs w:val="24"/>
+        </w:rPr>
+        <w:t>Log in feature, worked on by the whole team</w:t>
+      </w:r>
+    </w:p>
+    <w:p>
+      <w:pPr>
+        <w:tabs>
+          <w:tab w:val="left" w:pos="7605"/>
+        </w:tabs>
+        <w:jc w:val="both"/>
+        <w:rPr>
+          <w:sz w:val="24"/>
+          <w:szCs w:val="24"/>
+        </w:rPr>
+      </w:pPr>
+      <w:r>
+        <w:rPr>
+          <w:sz w:val="24"/>
+          <w:szCs w:val="24"/>
+        </w:rPr>
+        <w:t>Employee manager overview of employee list, worked on by the whole team</w:t>
+      </w:r>
+    </w:p>
+    <w:p>
+      <w:pPr>
+        <w:tabs>
+          <w:tab w:val="left" w:pos="7605"/>
+        </w:tabs>
+        <w:jc w:val="both"/>
+        <w:rPr>
+          <w:sz w:val="24"/>
+          <w:szCs w:val="24"/>
+        </w:rPr>
+      </w:pPr>
+      <w:r>
+        <w:rPr>
+          <w:sz w:val="24"/>
+          <w:szCs w:val="24"/>
+        </w:rPr>
+        <w:t>Week 4:</w:t>
+      </w:r>
+    </w:p>
+    <w:p>
+      <w:pPr>
+        <w:tabs>
+          <w:tab w:val="left" w:pos="7605"/>
+        </w:tabs>
+        <w:jc w:val="both"/>
+        <w:rPr>
+          <w:sz w:val="24"/>
+          <w:szCs w:val="24"/>
+        </w:rPr>
+      </w:pPr>
+      <w:proofErr w:type="gramStart"/>
+      <w:r>
+        <w:rPr>
+          <w:sz w:val="24"/>
+          <w:szCs w:val="24"/>
+        </w:rPr>
+        <w:t>CRUD(</w:t>
+      </w:r>
+      <w:proofErr w:type="gramEnd"/>
+      <w:r>
+        <w:rPr>
+          <w:sz w:val="24"/>
+          <w:szCs w:val="24"/>
+        </w:rPr>
+        <w:t>Create Read Update Delete) of employees, Kiril &amp; Nikolay</w:t>
+      </w:r>
+    </w:p>
+    <w:p>
+      <w:pPr>
+        <w:tabs>
+          <w:tab w:val="left" w:pos="7605"/>
+        </w:tabs>
+        <w:jc w:val="both"/>
+        <w:rPr>
+          <w:sz w:val="24"/>
+          <w:szCs w:val="24"/>
+        </w:rPr>
+      </w:pPr>
+      <w:r>
+        <w:rPr>
+          <w:sz w:val="24"/>
+          <w:szCs w:val="24"/>
+        </w:rPr>
+        <w:t xml:space="preserve">Manual work scheduling, Tudor &amp; </w:t>
+      </w:r>
       <w:proofErr w:type="spellStart"/>
       <w:r>
         <w:rPr>
           <w:sz w:val="24"/>
           <w:szCs w:val="24"/>
         </w:rPr>
-        <w:t>ERD</w:t>
+        <w:t>Yordan</w:t>
       </w:r>
       <w:proofErr w:type="spellEnd"/>
-      <w:r>
-        <w:rPr>
-          <w:sz w:val="24"/>
-          <w:szCs w:val="24"/>
-        </w:rPr>
-        <w:t xml:space="preserve"> design</w:t>
-      </w:r>
-      <w:r>
-        <w:rPr>
-          <w:sz w:val="24"/>
-          <w:szCs w:val="24"/>
-        </w:rPr>
-        <w:t>, worked on by the whole team</w:t>
-      </w:r>
     </w:p>
     <w:p>
       <w:pPr>
@@ -3409,14 +3456,7 @@
           <w:sz w:val="24"/>
           <w:szCs w:val="24"/>
         </w:rPr>
-        <w:t>Initial database implementation</w:t>
-      </w:r>
-      <w:r>
-        <w:rPr>
-          <w:sz w:val="24"/>
-          <w:szCs w:val="24"/>
-        </w:rPr>
-        <w:t>, worked on by the whole team</w:t>
+        <w:t>Week 5:</w:t>
       </w:r>
     </w:p>
     <w:p>
@@ -3435,14 +3475,7 @@
           <w:sz w:val="24"/>
           <w:szCs w:val="24"/>
         </w:rPr>
-        <w:t>Log in feature</w:t>
-      </w:r>
-      <w:r>
-        <w:rPr>
-          <w:sz w:val="24"/>
-          <w:szCs w:val="24"/>
-        </w:rPr>
-        <w:t>, worked on by the whole team</w:t>
+        <w:t>Visual overhaul of app, Kiril</w:t>
       </w:r>
     </w:p>
     <w:p>
@@ -3461,14 +3494,7 @@
           <w:sz w:val="24"/>
           <w:szCs w:val="24"/>
         </w:rPr>
-        <w:t>Employee manager overview of employee list</w:t>
-      </w:r>
-      <w:r>
-        <w:rPr>
-          <w:sz w:val="24"/>
-          <w:szCs w:val="24"/>
-        </w:rPr>
-        <w:t>, worked on by the whole team</w:t>
+        <w:t>Test plan and binaries to peers, Tudor &amp; Nikolay &amp; Kiril</w:t>
       </w:r>
     </w:p>
     <w:p>
@@ -3482,13 +3508,6 @@
           <w:szCs w:val="24"/>
         </w:rPr>
       </w:pPr>
-      <w:r>
-        <w:rPr>
-          <w:sz w:val="24"/>
-          <w:szCs w:val="24"/>
-        </w:rPr>
-        <w:t>Week 4:</w:t>
-      </w:r>
     </w:p>
     <w:p>
       <w:pPr>
@@ -3501,37 +3520,12 @@
           <w:szCs w:val="24"/>
         </w:rPr>
       </w:pPr>
-      <w:proofErr w:type="gramStart"/>
-      <w:r>
-        <w:rPr>
-          <w:sz w:val="24"/>
-          <w:szCs w:val="24"/>
-        </w:rPr>
-        <w:t>CRUD(</w:t>
-      </w:r>
-      <w:proofErr w:type="gramEnd"/>
-      <w:r>
-        <w:rPr>
-          <w:sz w:val="24"/>
-          <w:szCs w:val="24"/>
-        </w:rPr>
-        <w:t xml:space="preserve">Create Read Update Delete) of employees, </w:t>
-      </w:r>
-      <w:proofErr w:type="spellStart"/>
-      <w:r>
-        <w:rPr>
-          <w:sz w:val="24"/>
-          <w:szCs w:val="24"/>
-        </w:rPr>
-        <w:t>Kiril</w:t>
-      </w:r>
-      <w:proofErr w:type="spellEnd"/>
-      <w:r>
-        <w:rPr>
-          <w:sz w:val="24"/>
-          <w:szCs w:val="24"/>
-        </w:rPr>
-        <w:t xml:space="preserve"> &amp; Nikolay</w:t>
+      <w:r>
+        <w:rPr>
+          <w:sz w:val="24"/>
+          <w:szCs w:val="24"/>
+        </w:rPr>
+        <w:t>Week 6:</w:t>
       </w:r>
     </w:p>
     <w:p>
@@ -3550,17 +3544,8 @@
           <w:sz w:val="24"/>
           <w:szCs w:val="24"/>
         </w:rPr>
-        <w:t xml:space="preserve">Manual work scheduling, Tudor &amp; </w:t>
-      </w:r>
-      <w:proofErr w:type="spellStart"/>
-      <w:r>
-        <w:rPr>
-          <w:sz w:val="24"/>
-          <w:szCs w:val="24"/>
-        </w:rPr>
-        <w:t>Yordan</w:t>
-      </w:r>
-      <w:proofErr w:type="spellEnd"/>
+        <w:t>Create final presentation, worked on by the whole team</w:t>
+      </w:r>
     </w:p>
     <w:p>
       <w:pPr>
@@ -3578,146 +3563,7 @@
           <w:sz w:val="24"/>
           <w:szCs w:val="24"/>
         </w:rPr>
-        <w:t>Week 5:</w:t>
-      </w:r>
-    </w:p>
-    <w:p>
-      <w:pPr>
-        <w:tabs>
-          <w:tab w:val="left" w:pos="7605"/>
-        </w:tabs>
-        <w:jc w:val="both"/>
-        <w:rPr>
-          <w:sz w:val="24"/>
-          <w:szCs w:val="24"/>
-        </w:rPr>
-      </w:pPr>
-      <w:r>
-        <w:rPr>
-          <w:sz w:val="24"/>
-          <w:szCs w:val="24"/>
-        </w:rPr>
-        <w:t xml:space="preserve">Visual overhaul of app, </w:t>
-      </w:r>
-      <w:proofErr w:type="spellStart"/>
-      <w:r>
-        <w:rPr>
-          <w:sz w:val="24"/>
-          <w:szCs w:val="24"/>
-        </w:rPr>
-        <w:t>Kiril</w:t>
-      </w:r>
-      <w:proofErr w:type="spellEnd"/>
-    </w:p>
-    <w:p>
-      <w:pPr>
-        <w:tabs>
-          <w:tab w:val="left" w:pos="7605"/>
-        </w:tabs>
-        <w:jc w:val="both"/>
-        <w:rPr>
-          <w:sz w:val="24"/>
-          <w:szCs w:val="24"/>
-        </w:rPr>
-      </w:pPr>
-      <w:r>
-        <w:rPr>
-          <w:sz w:val="24"/>
-          <w:szCs w:val="24"/>
-        </w:rPr>
-        <w:t xml:space="preserve">Test plan and binaries to peers, Tudor &amp; Nikolay &amp; </w:t>
-      </w:r>
-      <w:proofErr w:type="spellStart"/>
-      <w:r>
-        <w:rPr>
-          <w:sz w:val="24"/>
-          <w:szCs w:val="24"/>
-        </w:rPr>
-        <w:t>Kiril</w:t>
-      </w:r>
-      <w:proofErr w:type="spellEnd"/>
-    </w:p>
-    <w:p>
-      <w:pPr>
-        <w:tabs>
-          <w:tab w:val="left" w:pos="7605"/>
-        </w:tabs>
-        <w:jc w:val="both"/>
-        <w:rPr>
-          <w:sz w:val="24"/>
-          <w:szCs w:val="24"/>
-        </w:rPr>
-      </w:pPr>
-    </w:p>
-    <w:p>
-      <w:pPr>
-        <w:tabs>
-          <w:tab w:val="left" w:pos="7605"/>
-        </w:tabs>
-        <w:jc w:val="both"/>
-        <w:rPr>
-          <w:sz w:val="24"/>
-          <w:szCs w:val="24"/>
-        </w:rPr>
-      </w:pPr>
-      <w:r>
-        <w:rPr>
-          <w:sz w:val="24"/>
-          <w:szCs w:val="24"/>
-        </w:rPr>
-        <w:t>Week 6:</w:t>
-      </w:r>
-    </w:p>
-    <w:p>
-      <w:pPr>
-        <w:tabs>
-          <w:tab w:val="left" w:pos="7605"/>
-        </w:tabs>
-        <w:jc w:val="both"/>
-        <w:rPr>
-          <w:sz w:val="24"/>
-          <w:szCs w:val="24"/>
-        </w:rPr>
-      </w:pPr>
-      <w:r>
-        <w:rPr>
-          <w:sz w:val="24"/>
-          <w:szCs w:val="24"/>
-        </w:rPr>
-        <w:t>Create final presentation</w:t>
-      </w:r>
-      <w:r>
-        <w:rPr>
-          <w:sz w:val="24"/>
-          <w:szCs w:val="24"/>
-        </w:rPr>
-        <w:t>, worked on by the whole team</w:t>
-      </w:r>
-    </w:p>
-    <w:p>
-      <w:pPr>
-        <w:tabs>
-          <w:tab w:val="left" w:pos="7605"/>
-        </w:tabs>
-        <w:jc w:val="both"/>
-        <w:rPr>
-          <w:sz w:val="24"/>
-          <w:szCs w:val="24"/>
-        </w:rPr>
-      </w:pPr>
-      <w:r>
-        <w:rPr>
-          <w:sz w:val="24"/>
-          <w:szCs w:val="24"/>
-        </w:rPr>
-        <w:t>Present application to client</w:t>
-      </w:r>
-      <w:r>
-        <w:rPr>
-          <w:sz w:val="24"/>
-          <w:szCs w:val="24"/>
-        </w:rPr>
-        <w:t>, worked on by the whole team</w:t>
+        <w:t>Present application to client, worked on by the whole team</w:t>
       </w:r>
     </w:p>
     <w:p>
@@ -5514,6 +5360,7 @@
   <w:style w:type="character" w:default="1" w:styleId="DefaultParagraphFont">
     <w:name w:val="Default Paragraph Font"/>
     <w:uiPriority w:val="1"/>
+    <w:semiHidden/>
     <w:unhideWhenUsed/>
   </w:style>
   <w:style w:type="table" w:default="1" w:styleId="TableNormal">
@@ -6145,14 +5992,14 @@
   </w:font>
   <w:font w:name="Times New Roman">
     <w:panose1 w:val="02020603050405020304"/>
-    <w:charset w:val="00"/>
+    <w:charset w:val="CC"/>
     <w:family w:val="roman"/>
     <w:pitch w:val="variable"/>
     <w:sig w:usb0="E0002EFF" w:usb1="C000785B" w:usb2="00000009" w:usb3="00000000" w:csb0="000001FF" w:csb1="00000000"/>
   </w:font>
   <w:font w:name="Courier New">
     <w:panose1 w:val="02070309020205020404"/>
-    <w:charset w:val="00"/>
+    <w:charset w:val="CC"/>
     <w:family w:val="modern"/>
     <w:pitch w:val="fixed"/>
     <w:sig w:usb0="E0002EFF" w:usb1="C0007843" w:usb2="00000009" w:usb3="00000000" w:csb0="000001FF" w:csb1="00000000"/>
@@ -6166,21 +6013,21 @@
   </w:font>
   <w:font w:name="Calibri">
     <w:panose1 w:val="020F0502020204030204"/>
-    <w:charset w:val="00"/>
+    <w:charset w:val="CC"/>
     <w:family w:val="swiss"/>
     <w:pitch w:val="variable"/>
     <w:sig w:usb0="E4002EFF" w:usb1="C000247B" w:usb2="00000009" w:usb3="00000000" w:csb0="000001FF" w:csb1="00000000"/>
   </w:font>
   <w:font w:name="Calibri Light">
     <w:panose1 w:val="020F0302020204030204"/>
-    <w:charset w:val="00"/>
+    <w:charset w:val="CC"/>
     <w:family w:val="swiss"/>
     <w:pitch w:val="variable"/>
     <w:sig w:usb0="E4002EFF" w:usb1="C000247B" w:usb2="00000009" w:usb3="00000000" w:csb0="000001FF" w:csb1="00000000"/>
   </w:font>
   <w:font w:name="Consolas">
     <w:panose1 w:val="020B0609020204030204"/>
-    <w:charset w:val="00"/>
+    <w:charset w:val="CC"/>
     <w:family w:val="modern"/>
     <w:pitch w:val="fixed"/>
     <w:sig w:usb0="E00006FF" w:usb1="0000FCFF" w:usb2="00000001" w:usb3="00000000" w:csb0="0000019F" w:csb1="00000000"/>
@@ -6205,6 +6052,7 @@
   </w:compat>
   <w:rsids>
     <w:rsidRoot w:val="00E62F4B"/>
+    <w:rsid w:val="00251F3C"/>
     <w:rsid w:val="00CC4DC0"/>
     <w:rsid w:val="00CC6F48"/>
     <w:rsid w:val="00E62F4B"/>
@@ -6226,7 +6074,7 @@
   <w:themeFontLang w:val="bg-BG"/>
   <w:clrSchemeMapping w:bg1="light1" w:t1="dark1" w:bg2="light2" w:t2="dark2" w:accent1="accent1" w:accent2="accent2" w:accent3="accent3" w:accent4="accent4" w:accent5="accent5" w:accent6="accent6" w:hyperlink="hyperlink" w:followedHyperlink="followedHyperlink"/>
   <w:decimalSymbol w:val="."/>
-  <w:listSeparator w:val=","/>
+  <w:listSeparator w:val=";"/>
   <w15:chartTrackingRefBased/>
 </w:settings>
 </file>

</xml_diff>